<commit_message>
Update Sequence IT Υπαλλήλου.docx
</commit_message>
<xml_diff>
--- a/4ο Παραδοτέο/Δημήτρης/Sequence IT Υπαλλήλου.docx
+++ b/4ο Παραδοτέο/Δημήτρης/Sequence IT Υπαλλήλου.docx
@@ -8,10 +8,10 @@
           <w:noProof/>
         </w:rPr>
         <w:drawing>
-          <wp:inline distT="0" distB="0" distL="0" distR="0" wp14:anchorId="0FAF9BF6" wp14:editId="36721C51">
-            <wp:extent cx="5943600" cy="1971040"/>
+          <wp:inline distT="0" distB="0" distL="0" distR="0" wp14:anchorId="13BBC3B2" wp14:editId="130C721F">
+            <wp:extent cx="5943600" cy="1968500"/>
             <wp:effectExtent l="0" t="0" r="0" b="0"/>
-            <wp:docPr id="2" name="Εικόνα 2"/>
+            <wp:docPr id="1" name="Εικόνα 1"/>
             <wp:cNvGraphicFramePr>
               <a:graphicFrameLocks xmlns:a="http://schemas.openxmlformats.org/drawingml/2006/main" noChangeAspect="1"/>
             </wp:cNvGraphicFramePr>
@@ -19,7 +19,7 @@
               <a:graphicData uri="http://schemas.openxmlformats.org/drawingml/2006/picture">
                 <pic:pic xmlns:pic="http://schemas.openxmlformats.org/drawingml/2006/picture">
                   <pic:nvPicPr>
-                    <pic:cNvPr id="0" name="Picture 6"/>
+                    <pic:cNvPr id="0" name="Picture 1"/>
                     <pic:cNvPicPr>
                       <a:picLocks noChangeAspect="1" noChangeArrowheads="1"/>
                     </pic:cNvPicPr>
@@ -40,7 +40,7 @@
                   <pic:spPr bwMode="auto">
                     <a:xfrm>
                       <a:off x="0" y="0"/>
-                      <a:ext cx="5943600" cy="1971040"/>
+                      <a:ext cx="5943600" cy="1968500"/>
                     </a:xfrm>
                     <a:prstGeom prst="rect">
                       <a:avLst/>
@@ -604,6 +604,7 @@
     <w:lsdException w:name="HTML Sample" w:semiHidden="1" w:unhideWhenUsed="1"/>
     <w:lsdException w:name="HTML Typewriter" w:semiHidden="1" w:unhideWhenUsed="1"/>
     <w:lsdException w:name="HTML Variable" w:semiHidden="1" w:unhideWhenUsed="1"/>
+    <w:lsdException w:name="Normal Table" w:semiHidden="1" w:unhideWhenUsed="1"/>
     <w:lsdException w:name="annotation subject" w:semiHidden="1" w:unhideWhenUsed="1"/>
     <w:lsdException w:name="No List" w:semiHidden="1" w:unhideWhenUsed="1"/>
     <w:lsdException w:name="Outline List 1" w:semiHidden="1" w:unhideWhenUsed="1"/>
@@ -650,8 +651,10 @@
     <w:lsdException w:name="Table Subtle 2" w:semiHidden="1" w:unhideWhenUsed="1"/>
     <w:lsdException w:name="Table Web 1" w:semiHidden="1" w:unhideWhenUsed="1"/>
     <w:lsdException w:name="Table Web 2" w:semiHidden="1" w:unhideWhenUsed="1"/>
+    <w:lsdException w:name="Table Web 3" w:semiHidden="1" w:unhideWhenUsed="1"/>
     <w:lsdException w:name="Balloon Text" w:semiHidden="1" w:unhideWhenUsed="1"/>
     <w:lsdException w:name="Table Grid" w:uiPriority="39"/>
+    <w:lsdException w:name="Table Theme" w:semiHidden="1" w:unhideWhenUsed="1"/>
     <w:lsdException w:name="Placeholder Text" w:semiHidden="1"/>
     <w:lsdException w:name="No Spacing" w:uiPriority="1" w:qFormat="1"/>
     <w:lsdException w:name="Light Shading" w:uiPriority="60"/>

</xml_diff>